<commit_message>
fix setting ex name bug, fix plan progress , update copycase help doc
forgot to set examination name from nametmp to name, also fixed error where existing examination names (exans that existed in the case before importing) included the imported
 exams.

Updated help doc
</commit_message>
<xml_diff>
--- a/CopyCase Hjelp.docx
+++ b/CopyCase Hjelp.docx
@@ -13,13 +13,31 @@
         <w:t xml:space="preserve"> Hjelp</w:t>
       </w:r>
     </w:p>
-    <w:p/>
     <w:p>
-      <w:r>
-        <w:t>Dersom det finnes en låst plan i caset du ønsker å kopiere så skal du følge denne prosedyren.</w:t>
-      </w:r>
-      <w:r>
-        <w:t xml:space="preserve"> Du kan også følge prosedyren dersom du ikke ønsker å kopiere alt i caset.</w:t>
+      <w:pPr>
+        <w:pStyle w:val="Brdtekst"/>
+      </w:pPr>
+      <w:r>
+        <w:t xml:space="preserve">Dersom det finnes en låst plan i </w:t>
+      </w:r>
+      <w:proofErr w:type="spellStart"/>
+      <w:r>
+        <w:t>caset</w:t>
+      </w:r>
+      <w:proofErr w:type="spellEnd"/>
+      <w:r>
+        <w:t xml:space="preserve"> du ønsker å kopiere så skal du følge denne prosedyren.</w:t>
+      </w:r>
+      <w:r>
+        <w:t xml:space="preserve"> Du kan også følge prosedyren dersom du ikke ønsker å kopiere alt i </w:t>
+      </w:r>
+      <w:proofErr w:type="spellStart"/>
+      <w:r>
+        <w:t>caset</w:t>
+      </w:r>
+      <w:proofErr w:type="spellEnd"/>
+      <w:r>
+        <w:t>.</w:t>
       </w:r>
       <w:r>
         <w:br/>
@@ -32,22 +50,56 @@
         <w:t>parametere,</w:t>
       </w:r>
       <w:r>
-        <w:t xml:space="preserve"> så for å importere bildestudier, planer og doser og sette case parametere.</w:t>
-      </w:r>
-      <w:r>
-        <w:br/>
-      </w:r>
-      <w:r>
-        <w:br/>
-      </w:r>
-      <w:r>
-        <w:rPr>
-          <w:b/>
-        </w:rPr>
-        <w:t>NB: Dersom du ønsker å ta med reglene til utledede roier så må du eksportere det ulåste struktursettet.</w:t>
-      </w:r>
-      <w:bookmarkStart w:id="0" w:name="_GoBack"/>
-      <w:bookmarkEnd w:id="0"/>
+        <w:t xml:space="preserve"> så for å importere bildestudier, planer og doser og sette case parametere</w:t>
+      </w:r>
+      <w:r>
+        <w:t xml:space="preserve"> i det kopierte </w:t>
+      </w:r>
+      <w:proofErr w:type="spellStart"/>
+      <w:r>
+        <w:t>caset</w:t>
+      </w:r>
+      <w:proofErr w:type="spellEnd"/>
+      <w:r>
+        <w:t>.</w:t>
+      </w:r>
+      <w:r>
+        <w:br/>
+      </w:r>
+      <w:r>
+        <w:br/>
+        <w:t>Det er mulig å kopie</w:t>
+      </w:r>
+      <w:r>
+        <w:t xml:space="preserve">re et case inn i et annet case. Det må spesifiseres hvilket case du ønsker å kopiere til når du henter case parametere, slik som vist i </w:t>
+      </w:r>
+      <w:r>
+        <w:t xml:space="preserve"> </w:t>
+      </w:r>
+      <w:r>
+        <w:fldChar w:fldCharType="begin"/>
+      </w:r>
+      <w:r>
+        <w:instrText xml:space="preserve"> REF _Ref173324043 \h </w:instrText>
+      </w:r>
+      <w:r>
+        <w:fldChar w:fldCharType="separate"/>
+      </w:r>
+      <w:r>
+        <w:t xml:space="preserve">Figur </w:t>
+      </w:r>
+      <w:r>
+        <w:rPr>
+          <w:noProof/>
+        </w:rPr>
+        <w:t>1</w:t>
+      </w:r>
+      <w:r>
+        <w:fldChar w:fldCharType="end"/>
+      </w:r>
+      <w:r>
+        <w:t xml:space="preserve">. </w:t>
+      </w:r>
       <w:r>
         <w:br/>
       </w:r>
@@ -55,6 +107,7 @@
     <w:p>
       <w:pPr>
         <w:pStyle w:val="Listeavsnitt"/>
+        <w:keepNext/>
         <w:numPr>
           <w:ilvl w:val="0"/>
           <w:numId w:val="1"/>
@@ -64,6 +117,9 @@
         <w:t>Velg bare hent case parametere</w:t>
       </w:r>
       <w:r>
+        <w:t xml:space="preserve"> og eventuelt case du ønsker å kopiere til</w:t>
+      </w:r>
+      <w:r>
         <w:br/>
       </w:r>
       <w:r>
@@ -72,69 +128,10 @@
           <w:lang w:eastAsia="nb-NO"/>
         </w:rPr>
         <w:drawing>
-          <wp:inline distT="0" distB="0" distL="0" distR="0" wp14:anchorId="57598447" wp14:editId="155F63B3">
-            <wp:extent cx="2943636" cy="2210108"/>
-            <wp:effectExtent l="0" t="0" r="9525" b="0"/>
-            <wp:docPr id="2" name="Bilde 2"/>
-            <wp:cNvGraphicFramePr>
-              <a:graphicFrameLocks xmlns:a="http://schemas.openxmlformats.org/drawingml/2006/main" noChangeAspect="1"/>
-            </wp:cNvGraphicFramePr>
-            <a:graphic xmlns:a="http://schemas.openxmlformats.org/drawingml/2006/main">
-              <a:graphicData uri="http://schemas.openxmlformats.org/drawingml/2006/picture">
-                <pic:pic xmlns:pic="http://schemas.openxmlformats.org/drawingml/2006/picture">
-                  <pic:nvPicPr>
-                    <pic:cNvPr id="1" name=""/>
-                    <pic:cNvPicPr/>
-                  </pic:nvPicPr>
-                  <pic:blipFill>
-                    <a:blip r:embed="rId5"/>
-                    <a:stretch>
-                      <a:fillRect/>
-                    </a:stretch>
-                  </pic:blipFill>
-                  <pic:spPr>
-                    <a:xfrm>
-                      <a:off x="0" y="0"/>
-                      <a:ext cx="2943636" cy="2210108"/>
-                    </a:xfrm>
-                    <a:prstGeom prst="rect">
-                      <a:avLst/>
-                    </a:prstGeom>
-                  </pic:spPr>
-                </pic:pic>
-              </a:graphicData>
-            </a:graphic>
-          </wp:inline>
-        </w:drawing>
-      </w:r>
-      <w:r>
-        <w:br/>
-      </w:r>
-    </w:p>
-    <w:p>
-      <w:pPr>
-        <w:pStyle w:val="Listeavsnitt"/>
-        <w:numPr>
-          <w:ilvl w:val="0"/>
-          <w:numId w:val="1"/>
-        </w:numPr>
-      </w:pPr>
-      <w:r>
-        <w:t>Det kommer en beskjed om at du må eksportere bildestudier, planer og doser manuelt</w:t>
-      </w:r>
-      <w:r>
-        <w:br/>
-      </w:r>
-      <w:r>
-        <w:rPr>
-          <w:noProof/>
-          <w:lang w:eastAsia="nb-NO"/>
-        </w:rPr>
-        <w:drawing>
-          <wp:inline distT="0" distB="0" distL="0" distR="0" wp14:anchorId="1DA2939B" wp14:editId="463621CF">
-            <wp:extent cx="2673626" cy="1762163"/>
+          <wp:inline distT="0" distB="0" distL="0" distR="0" wp14:anchorId="174427A7" wp14:editId="639532FC">
+            <wp:extent cx="5760720" cy="3190240"/>
             <wp:effectExtent l="0" t="0" r="0" b="0"/>
-            <wp:docPr id="1" name="Bilde 1"/>
+            <wp:docPr id="6" name="Bilde 6"/>
             <wp:cNvGraphicFramePr>
               <a:graphicFrameLocks xmlns:a="http://schemas.openxmlformats.org/drawingml/2006/main" noChangeAspect="1"/>
             </wp:cNvGraphicFramePr>
@@ -154,7 +151,7 @@
                   <pic:spPr>
                     <a:xfrm>
                       <a:off x="0" y="0"/>
-                      <a:ext cx="2679494" cy="1766030"/>
+                      <a:ext cx="5760720" cy="3190240"/>
                     </a:xfrm>
                     <a:prstGeom prst="rect">
                       <a:avLst/>
@@ -166,9 +163,37 @@
           </wp:inline>
         </w:drawing>
       </w:r>
-      <w:r>
-        <w:br/>
-      </w:r>
+    </w:p>
+    <w:p>
+      <w:pPr>
+        <w:pStyle w:val="Bildetekst"/>
+      </w:pPr>
+      <w:bookmarkStart w:id="0" w:name="_Ref173324043"/>
+      <w:r>
+        <w:t xml:space="preserve">Figur </w:t>
+      </w:r>
+      <w:r>
+        <w:fldChar w:fldCharType="begin"/>
+      </w:r>
+      <w:r>
+        <w:instrText xml:space="preserve"> SEQ Figur \* ARABIC </w:instrText>
+      </w:r>
+      <w:r>
+        <w:fldChar w:fldCharType="separate"/>
+      </w:r>
+      <w:r>
+        <w:rPr>
+          <w:noProof/>
+        </w:rPr>
+        <w:t>1</w:t>
+      </w:r>
+      <w:r>
+        <w:rPr>
+          <w:noProof/>
+        </w:rPr>
+        <w:fldChar w:fldCharType="end"/>
+      </w:r>
+      <w:bookmarkEnd w:id="0"/>
     </w:p>
     <w:p>
       <w:pPr>
@@ -179,31 +204,31 @@
         </w:numPr>
       </w:pPr>
       <w:r>
-        <w:t xml:space="preserve">Ved manuell eksport, velg planen du ønsker å eksportere, gå inn på Patient data management og trykk på export. </w:t>
-      </w:r>
-      <w:r>
-        <w:t>RayStation velger automatisk CT studie, plan , doser og strukturer</w:t>
-      </w:r>
-      <w:r>
-        <w:t xml:space="preserve"> som hører til planen.</w:t>
-      </w:r>
-      <w:r>
-        <w:br/>
-      </w:r>
-      <w:r>
-        <w:br/>
-      </w:r>
-      <w:r>
         <w:rPr>
           <w:noProof/>
           <w:lang w:eastAsia="nb-NO"/>
         </w:rPr>
-        <w:lastRenderedPageBreak/>
         <w:drawing>
-          <wp:inline distT="0" distB="0" distL="0" distR="0" wp14:anchorId="367560E3" wp14:editId="38B8673D">
-            <wp:extent cx="4770782" cy="4505739"/>
-            <wp:effectExtent l="0" t="0" r="0" b="9525"/>
-            <wp:docPr id="3" name="Bilde 3"/>
+          <wp:anchor distT="0" distB="0" distL="114300" distR="114300" simplePos="0" relativeHeight="251658240" behindDoc="1" locked="0" layoutInCell="1" allowOverlap="1">
+            <wp:simplePos x="0" y="0"/>
+            <wp:positionH relativeFrom="margin">
+              <wp:posOffset>2387322</wp:posOffset>
+            </wp:positionH>
+            <wp:positionV relativeFrom="paragraph">
+              <wp:posOffset>120907</wp:posOffset>
+            </wp:positionV>
+            <wp:extent cx="3342640" cy="1012190"/>
+            <wp:effectExtent l="0" t="0" r="0" b="0"/>
+            <wp:wrapTight wrapText="bothSides">
+              <wp:wrapPolygon edited="0">
+                <wp:start x="0" y="0"/>
+                <wp:lineTo x="0" y="21139"/>
+                <wp:lineTo x="21419" y="21139"/>
+                <wp:lineTo x="21419" y="0"/>
+                <wp:lineTo x="0" y="0"/>
+              </wp:wrapPolygon>
+            </wp:wrapTight>
+            <wp:docPr id="7" name="Bilde 7"/>
             <wp:cNvGraphicFramePr>
               <a:graphicFrameLocks xmlns:a="http://schemas.openxmlformats.org/drawingml/2006/main" noChangeAspect="1"/>
             </wp:cNvGraphicFramePr>
@@ -215,7 +240,13 @@
                     <pic:cNvPicPr/>
                   </pic:nvPicPr>
                   <pic:blipFill>
-                    <a:blip r:embed="rId7"/>
+                    <a:blip r:embed="rId7">
+                      <a:extLst>
+                        <a:ext uri="{28A0092B-C50C-407E-A947-70E740481C1C}">
+                          <a14:useLocalDpi xmlns:a14="http://schemas.microsoft.com/office/drawing/2010/main" val="0"/>
+                        </a:ext>
+                      </a:extLst>
+                    </a:blip>
                     <a:stretch>
                       <a:fillRect/>
                     </a:stretch>
@@ -223,7 +254,7 @@
                   <pic:spPr>
                     <a:xfrm>
                       <a:off x="0" y="0"/>
-                      <a:ext cx="4778010" cy="4512566"/>
+                      <a:ext cx="3342640" cy="1012190"/>
                     </a:xfrm>
                     <a:prstGeom prst="rect">
                       <a:avLst/>
@@ -232,8 +263,50 @@
                 </pic:pic>
               </a:graphicData>
             </a:graphic>
-          </wp:inline>
+            <wp14:sizeRelH relativeFrom="margin">
+              <wp14:pctWidth>0</wp14:pctWidth>
+            </wp14:sizeRelH>
+            <wp14:sizeRelV relativeFrom="margin">
+              <wp14:pctHeight>0</wp14:pctHeight>
+            </wp14:sizeRelV>
+          </wp:anchor>
         </w:drawing>
+      </w:r>
+      <w:r>
+        <w:t xml:space="preserve">Det kommer en </w:t>
+      </w:r>
+      <w:r>
+        <w:t>LOG som viser feil/varslinger om plan</w:t>
+      </w:r>
+      <w:r>
+        <w:t xml:space="preserve">ene i </w:t>
+      </w:r>
+      <w:proofErr w:type="spellStart"/>
+      <w:r>
+        <w:t>caset</w:t>
+      </w:r>
+      <w:proofErr w:type="spellEnd"/>
+      <w:r>
+        <w:t xml:space="preserve"> (f.eks. om planen er </w:t>
+      </w:r>
+      <w:proofErr w:type="spellStart"/>
+      <w:r>
+        <w:t>approved</w:t>
+      </w:r>
+      <w:proofErr w:type="spellEnd"/>
+      <w:r>
+        <w:t xml:space="preserve">, importert, doser er ikke målt, planen har ikke </w:t>
+      </w:r>
+      <w:proofErr w:type="spellStart"/>
+      <w:r>
+        <w:t>beamset</w:t>
+      </w:r>
+      <w:proofErr w:type="spellEnd"/>
+      <w:r>
+        <w:t>). Bekreft med ok.</w:t>
+      </w:r>
+      <w:r>
+        <w:t xml:space="preserve"> </w:t>
       </w:r>
       <w:r>
         <w:br/>
@@ -248,16 +321,13 @@
         </w:numPr>
       </w:pPr>
       <w:r>
-        <w:t>Når RayStation er ferdig med eksport, kjør Kopier Case skriptet én gang til. Velg nå Importer, Sett Case parameter</w:t>
-      </w:r>
-      <w:r>
-        <w:t>e og Slett midlertidige filer.</w:t>
-      </w:r>
-      <w:r>
-        <w:rPr>
-          <w:b/>
-        </w:rPr>
-        <w:t xml:space="preserve"> </w:t>
+        <w:t xml:space="preserve">Deretter får du en melding om hvor </w:t>
+      </w:r>
+      <w:r>
+        <w:t>planer, doser og bildeserier</w:t>
+      </w:r>
+      <w:r>
+        <w:t xml:space="preserve"> må eksporteres til</w:t>
       </w:r>
       <w:r>
         <w:br/>
@@ -268,10 +338,10 @@
           <w:lang w:eastAsia="nb-NO"/>
         </w:rPr>
         <w:drawing>
-          <wp:inline distT="0" distB="0" distL="0" distR="0" wp14:anchorId="66A3C9ED" wp14:editId="1B9DFDDB">
-            <wp:extent cx="2943636" cy="2210108"/>
-            <wp:effectExtent l="0" t="0" r="9525" b="0"/>
-            <wp:docPr id="4" name="Bilde 4"/>
+          <wp:inline distT="0" distB="0" distL="0" distR="0" wp14:anchorId="1B4E770A" wp14:editId="3241F9D8">
+            <wp:extent cx="2644959" cy="1104488"/>
+            <wp:effectExtent l="0" t="0" r="3175" b="635"/>
+            <wp:docPr id="1" name="Bilde 1"/>
             <wp:cNvGraphicFramePr>
               <a:graphicFrameLocks xmlns:a="http://schemas.openxmlformats.org/drawingml/2006/main" noChangeAspect="1"/>
             </wp:cNvGraphicFramePr>
@@ -291,7 +361,7 @@
                   <pic:spPr>
                     <a:xfrm>
                       <a:off x="0" y="0"/>
-                      <a:ext cx="2943636" cy="2210108"/>
+                      <a:ext cx="2666389" cy="1113437"/>
                     </a:xfrm>
                     <a:prstGeom prst="rect">
                       <a:avLst/>
@@ -304,9 +374,9 @@
         </w:drawing>
       </w:r>
       <w:r>
-        <w:rPr>
-          <w:b/>
-        </w:rPr>
+        <w:br/>
+      </w:r>
+      <w:r>
         <w:br/>
       </w:r>
     </w:p>
@@ -320,10 +390,133 @@
       </w:pPr>
       <w:r>
         <w:lastRenderedPageBreak/>
-        <w:t>Før skriptet setter case parametere må du gi en bekreftelse på at riktig case er valgt.</w:t>
+        <w:t xml:space="preserve">Ved manuell eksport, </w:t>
+      </w:r>
+      <w:r>
+        <w:t xml:space="preserve">velg </w:t>
+      </w:r>
+      <w:r>
+        <w:rPr>
+          <w:i/>
+        </w:rPr>
+        <w:t>«</w:t>
+      </w:r>
+      <w:proofErr w:type="spellStart"/>
+      <w:r>
+        <w:rPr>
+          <w:i/>
+        </w:rPr>
+        <w:t>Export</w:t>
+      </w:r>
+      <w:proofErr w:type="spellEnd"/>
+      <w:r>
+        <w:rPr>
+          <w:i/>
+        </w:rPr>
+        <w:t xml:space="preserve">» </w:t>
+      </w:r>
+      <w:r>
+        <w:t xml:space="preserve">i </w:t>
+      </w:r>
+      <w:r>
+        <w:rPr>
+          <w:i/>
+        </w:rPr>
+        <w:t>«</w:t>
+      </w:r>
+      <w:proofErr w:type="spellStart"/>
+      <w:r>
+        <w:rPr>
+          <w:i/>
+        </w:rPr>
+        <w:t>Patient</w:t>
+      </w:r>
+      <w:proofErr w:type="spellEnd"/>
+      <w:r>
+        <w:rPr>
+          <w:i/>
+        </w:rPr>
+        <w:t xml:space="preserve"> data management»</w:t>
+      </w:r>
+      <w:r>
+        <w:t xml:space="preserve">, og </w:t>
+      </w:r>
+      <w:r>
+        <w:t>vel</w:t>
+      </w:r>
+      <w:r>
+        <w:t>g planen du ønsker å eksportere</w:t>
+      </w:r>
+      <w:r>
+        <w:t xml:space="preserve">. </w:t>
+      </w:r>
+      <w:r>
+        <w:t xml:space="preserve">Dersom den aktuelle planen er </w:t>
+      </w:r>
+      <w:proofErr w:type="spellStart"/>
+      <w:r>
+        <w:t>loadet</w:t>
+      </w:r>
+      <w:proofErr w:type="spellEnd"/>
+      <w:r>
+        <w:t xml:space="preserve"> på forhånd, så velger RayStation</w:t>
+      </w:r>
+      <w:r>
+        <w:t xml:space="preserve"> automatisk CT studie, </w:t>
+      </w:r>
+      <w:proofErr w:type="gramStart"/>
+      <w:r>
+        <w:t>plan ,</w:t>
+      </w:r>
+      <w:proofErr w:type="gramEnd"/>
+      <w:r>
+        <w:t xml:space="preserve"> doser og strukturer</w:t>
+      </w:r>
+      <w:r>
+        <w:t xml:space="preserve"> som hører til planen.</w:t>
       </w:r>
       <w:r>
         <w:t xml:space="preserve"> </w:t>
+      </w:r>
+      <w:r>
+        <w:br/>
+      </w:r>
+      <w:r>
+        <w:rPr>
+          <w:b/>
+        </w:rPr>
+        <w:t xml:space="preserve">NB. Dersom du vil ha regler på </w:t>
+      </w:r>
+      <w:proofErr w:type="spellStart"/>
+      <w:r>
+        <w:rPr>
+          <w:b/>
+        </w:rPr>
+        <w:t>derived</w:t>
+      </w:r>
+      <w:proofErr w:type="spellEnd"/>
+      <w:r>
+        <w:rPr>
+          <w:b/>
+        </w:rPr>
+        <w:t xml:space="preserve"> </w:t>
+      </w:r>
+      <w:proofErr w:type="spellStart"/>
+      <w:r>
+        <w:rPr>
+          <w:b/>
+        </w:rPr>
+        <w:t>ROIs</w:t>
+      </w:r>
+      <w:proofErr w:type="spellEnd"/>
+      <w:r>
+        <w:rPr>
+          <w:b/>
+        </w:rPr>
+        <w:t>, så må du velge det ulåste struktursettet!</w:t>
+      </w:r>
+      <w:r>
+        <w:br/>
       </w:r>
       <w:r>
         <w:br/>
@@ -334,10 +527,10 @@
           <w:lang w:eastAsia="nb-NO"/>
         </w:rPr>
         <w:drawing>
-          <wp:inline distT="0" distB="0" distL="0" distR="0" wp14:anchorId="42AA56F2" wp14:editId="3E3B5333">
-            <wp:extent cx="3648584" cy="1448002"/>
-            <wp:effectExtent l="0" t="0" r="9525" b="0"/>
-            <wp:docPr id="5" name="Bilde 5"/>
+          <wp:inline distT="0" distB="0" distL="0" distR="0" wp14:anchorId="367560E3" wp14:editId="38B8673D">
+            <wp:extent cx="4407243" cy="4162397"/>
+            <wp:effectExtent l="0" t="0" r="0" b="0"/>
+            <wp:docPr id="3" name="Bilde 3"/>
             <wp:cNvGraphicFramePr>
               <a:graphicFrameLocks xmlns:a="http://schemas.openxmlformats.org/drawingml/2006/main" noChangeAspect="1"/>
             </wp:cNvGraphicFramePr>
@@ -357,6 +550,190 @@
                   <pic:spPr>
                     <a:xfrm>
                       <a:off x="0" y="0"/>
+                      <a:ext cx="4415784" cy="4170463"/>
+                    </a:xfrm>
+                    <a:prstGeom prst="rect">
+                      <a:avLst/>
+                    </a:prstGeom>
+                  </pic:spPr>
+                </pic:pic>
+              </a:graphicData>
+            </a:graphic>
+          </wp:inline>
+        </w:drawing>
+      </w:r>
+      <w:r>
+        <w:br/>
+      </w:r>
+    </w:p>
+    <w:p>
+      <w:pPr>
+        <w:pStyle w:val="Listeavsnitt"/>
+        <w:numPr>
+          <w:ilvl w:val="0"/>
+          <w:numId w:val="1"/>
+        </w:numPr>
+      </w:pPr>
+      <w:r>
+        <w:t xml:space="preserve">Når RayStation er ferdig med eksport, kjør Kopier Case skriptet én gang til. Velg nå </w:t>
+      </w:r>
+      <w:r>
+        <w:rPr>
+          <w:b/>
+        </w:rPr>
+        <w:t>Importer</w:t>
+      </w:r>
+      <w:r>
+        <w:t xml:space="preserve">, </w:t>
+      </w:r>
+      <w:r>
+        <w:rPr>
+          <w:b/>
+        </w:rPr>
+        <w:t>Sett Case parameter</w:t>
+      </w:r>
+      <w:r>
+        <w:rPr>
+          <w:b/>
+        </w:rPr>
+        <w:t>e</w:t>
+      </w:r>
+      <w:r>
+        <w:t xml:space="preserve"> og </w:t>
+      </w:r>
+      <w:r>
+        <w:rPr>
+          <w:b/>
+        </w:rPr>
+        <w:t>Slett midlertidige filer</w:t>
+      </w:r>
+      <w:r>
+        <w:t>.</w:t>
+      </w:r>
+      <w:r>
+        <w:rPr>
+          <w:b/>
+        </w:rPr>
+        <w:t xml:space="preserve"> </w:t>
+      </w:r>
+      <w:r>
+        <w:rPr>
+          <w:b/>
+        </w:rPr>
+        <w:br/>
+        <w:t>NB. Om du skal kopiere til et spesifikt case, så vil det i dette steget, ikke være nødvendig å   spesifisere hvilket case, så lenge du gjord</w:t>
+      </w:r>
+      <w:r>
+        <w:rPr>
+          <w:b/>
+        </w:rPr>
+        <w:t>e det når du hentet parametere.</w:t>
+      </w:r>
+      <w:r>
+        <w:rPr>
+          <w:b/>
+        </w:rPr>
+        <w:t xml:space="preserve"> </w:t>
+      </w:r>
+      <w:r>
+        <w:br/>
+      </w:r>
+      <w:r>
+        <w:rPr>
+          <w:b/>
+        </w:rPr>
+        <w:drawing>
+          <wp:inline distT="0" distB="0" distL="0" distR="0" wp14:anchorId="15312672" wp14:editId="22999657">
+            <wp:extent cx="3912211" cy="2166551"/>
+            <wp:effectExtent l="0" t="0" r="0" b="5715"/>
+            <wp:docPr id="2" name="Bilde 2"/>
+            <wp:cNvGraphicFramePr>
+              <a:graphicFrameLocks xmlns:a="http://schemas.openxmlformats.org/drawingml/2006/main" noChangeAspect="1"/>
+            </wp:cNvGraphicFramePr>
+            <a:graphic xmlns:a="http://schemas.openxmlformats.org/drawingml/2006/main">
+              <a:graphicData uri="http://schemas.openxmlformats.org/drawingml/2006/picture">
+                <pic:pic xmlns:pic="http://schemas.openxmlformats.org/drawingml/2006/picture">
+                  <pic:nvPicPr>
+                    <pic:cNvPr id="1" name=""/>
+                    <pic:cNvPicPr/>
+                  </pic:nvPicPr>
+                  <pic:blipFill>
+                    <a:blip r:embed="rId10"/>
+                    <a:stretch>
+                      <a:fillRect/>
+                    </a:stretch>
+                  </pic:blipFill>
+                  <pic:spPr>
+                    <a:xfrm>
+                      <a:off x="0" y="0"/>
+                      <a:ext cx="3930757" cy="2176822"/>
+                    </a:xfrm>
+                    <a:prstGeom prst="rect">
+                      <a:avLst/>
+                    </a:prstGeom>
+                  </pic:spPr>
+                </pic:pic>
+              </a:graphicData>
+            </a:graphic>
+          </wp:inline>
+        </w:drawing>
+      </w:r>
+      <w:r>
+        <w:rPr>
+          <w:b/>
+        </w:rPr>
+        <w:br/>
+      </w:r>
+    </w:p>
+    <w:p>
+      <w:pPr>
+        <w:pStyle w:val="Listeavsnitt"/>
+        <w:numPr>
+          <w:ilvl w:val="0"/>
+          <w:numId w:val="1"/>
+        </w:numPr>
+      </w:pPr>
+      <w:r>
+        <w:lastRenderedPageBreak/>
+        <w:t>Før skriptet setter case parametere må du gi en bekreftelse på at riktig case er valgt.</w:t>
+      </w:r>
+      <w:bookmarkStart w:id="1" w:name="_GoBack"/>
+      <w:bookmarkEnd w:id="1"/>
+      <w:r>
+        <w:t xml:space="preserve"> </w:t>
+      </w:r>
+      <w:r>
+        <w:br/>
+      </w:r>
+      <w:r>
+        <w:rPr>
+          <w:noProof/>
+          <w:lang w:eastAsia="nb-NO"/>
+        </w:rPr>
+        <w:drawing>
+          <wp:inline distT="0" distB="0" distL="0" distR="0" wp14:anchorId="42AA56F2" wp14:editId="3E3B5333">
+            <wp:extent cx="3648584" cy="1448002"/>
+            <wp:effectExtent l="0" t="0" r="9525" b="0"/>
+            <wp:docPr id="5" name="Bilde 5"/>
+            <wp:cNvGraphicFramePr>
+              <a:graphicFrameLocks xmlns:a="http://schemas.openxmlformats.org/drawingml/2006/main" noChangeAspect="1"/>
+            </wp:cNvGraphicFramePr>
+            <a:graphic xmlns:a="http://schemas.openxmlformats.org/drawingml/2006/main">
+              <a:graphicData uri="http://schemas.openxmlformats.org/drawingml/2006/picture">
+                <pic:pic xmlns:pic="http://schemas.openxmlformats.org/drawingml/2006/picture">
+                  <pic:nvPicPr>
+                    <pic:cNvPr id="1" name=""/>
+                    <pic:cNvPicPr/>
+                  </pic:nvPicPr>
+                  <pic:blipFill>
+                    <a:blip r:embed="rId11"/>
+                    <a:stretch>
+                      <a:fillRect/>
+                    </a:stretch>
+                  </pic:blipFill>
+                  <pic:spPr>
+                    <a:xfrm>
+                      <a:off x="0" y="0"/>
                       <a:ext cx="3648584" cy="1448002"/>
                     </a:xfrm>
                     <a:prstGeom prst="rect">
@@ -388,7 +765,7 @@
   <w:abstractNum w:abstractNumId="0" w15:restartNumberingAfterBreak="0">
     <w:nsid w:val="5F6B581D"/>
     <w:multiLevelType w:val="hybridMultilevel"/>
-    <w:tmpl w:val="BA8AB8B4"/>
+    <w:tmpl w:val="5FBC1DEC"/>
     <w:lvl w:ilvl="0" w:tplc="0414000F">
       <w:start w:val="1"/>
       <w:numFmt w:val="decimal"/>
@@ -874,6 +1251,29 @@
     <w:name w:val="Normal"/>
     <w:qFormat/>
   </w:style>
+  <w:style w:type="paragraph" w:styleId="Overskrift2">
+    <w:name w:val="heading 2"/>
+    <w:basedOn w:val="Normal"/>
+    <w:next w:val="Normal"/>
+    <w:link w:val="Overskrift2Tegn"/>
+    <w:uiPriority w:val="9"/>
+    <w:semiHidden/>
+    <w:unhideWhenUsed/>
+    <w:qFormat/>
+    <w:rsid w:val="008F354D"/>
+    <w:pPr>
+      <w:keepNext/>
+      <w:keepLines/>
+      <w:spacing w:before="40" w:after="0"/>
+      <w:outlineLvl w:val="1"/>
+    </w:pPr>
+    <w:rPr>
+      <w:rFonts w:asciiTheme="majorHAnsi" w:eastAsiaTheme="majorEastAsia" w:hAnsiTheme="majorHAnsi" w:cstheme="majorBidi"/>
+      <w:color w:val="2E74B5" w:themeColor="accent1" w:themeShade="BF"/>
+      <w:sz w:val="26"/>
+      <w:szCs w:val="26"/>
+    </w:rPr>
+  </w:style>
   <w:style w:type="character" w:default="1" w:styleId="Standardskriftforavsnitt">
     <w:name w:val="Default Paragraph Font"/>
     <w:uiPriority w:val="1"/>
@@ -945,6 +1345,69 @@
       <w:ind w:left="720"/>
       <w:contextualSpacing/>
     </w:pPr>
+  </w:style>
+  <w:style w:type="paragraph" w:styleId="Bildetekst">
+    <w:name w:val="caption"/>
+    <w:basedOn w:val="Normal"/>
+    <w:next w:val="Normal"/>
+    <w:uiPriority w:val="35"/>
+    <w:unhideWhenUsed/>
+    <w:qFormat/>
+    <w:rsid w:val="004A2557"/>
+    <w:pPr>
+      <w:spacing w:after="200" w:line="240" w:lineRule="auto"/>
+    </w:pPr>
+    <w:rPr>
+      <w:i/>
+      <w:iCs/>
+      <w:color w:val="44546A" w:themeColor="text2"/>
+      <w:sz w:val="18"/>
+      <w:szCs w:val="18"/>
+    </w:rPr>
+  </w:style>
+  <w:style w:type="character" w:customStyle="1" w:styleId="Overskrift2Tegn">
+    <w:name w:val="Overskrift 2 Tegn"/>
+    <w:basedOn w:val="Standardskriftforavsnitt"/>
+    <w:link w:val="Overskrift2"/>
+    <w:uiPriority w:val="9"/>
+    <w:semiHidden/>
+    <w:rsid w:val="008F354D"/>
+    <w:rPr>
+      <w:rFonts w:asciiTheme="majorHAnsi" w:eastAsiaTheme="majorEastAsia" w:hAnsiTheme="majorHAnsi" w:cstheme="majorBidi"/>
+      <w:color w:val="2E74B5" w:themeColor="accent1" w:themeShade="BF"/>
+      <w:sz w:val="26"/>
+      <w:szCs w:val="26"/>
+    </w:rPr>
+  </w:style>
+  <w:style w:type="paragraph" w:styleId="Liste2">
+    <w:name w:val="List 2"/>
+    <w:basedOn w:val="Normal"/>
+    <w:uiPriority w:val="99"/>
+    <w:semiHidden/>
+    <w:unhideWhenUsed/>
+    <w:rsid w:val="008F354D"/>
+    <w:pPr>
+      <w:ind w:left="566" w:hanging="283"/>
+      <w:contextualSpacing/>
+    </w:pPr>
+  </w:style>
+  <w:style w:type="paragraph" w:styleId="Brdtekst">
+    <w:name w:val="Body Text"/>
+    <w:basedOn w:val="Normal"/>
+    <w:link w:val="BrdtekstTegn"/>
+    <w:uiPriority w:val="99"/>
+    <w:unhideWhenUsed/>
+    <w:rsid w:val="008F354D"/>
+    <w:pPr>
+      <w:spacing w:after="120"/>
+    </w:pPr>
+  </w:style>
+  <w:style w:type="character" w:customStyle="1" w:styleId="BrdtekstTegn">
+    <w:name w:val="Brødtekst Tegn"/>
+    <w:basedOn w:val="Standardskriftforavsnitt"/>
+    <w:link w:val="Brdtekst"/>
+    <w:uiPriority w:val="99"/>
+    <w:rsid w:val="008F354D"/>
   </w:style>
 </w:styles>
 </file>
@@ -1208,4 +1671,16 @@
     </a:ext>
   </a:extLst>
 </a:theme>
+</file>
+
+<file path=customXml/item1.xml><?xml version="1.0" encoding="utf-8"?>
+<b:Sources xmlns:b="http://schemas.openxmlformats.org/officeDocument/2006/bibliography" xmlns="http://schemas.openxmlformats.org/officeDocument/2006/bibliography" SelectedStyle="\APASixthEditionOfficeOnline.xsl" StyleName="APA" Version="6"/>
+</file>
+
+<file path=customXml/itemProps1.xml><?xml version="1.0" encoding="utf-8"?>
+<ds:datastoreItem xmlns:ds="http://schemas.openxmlformats.org/officeDocument/2006/customXml" ds:itemID="{A063CF4A-9401-4F53-9781-20D67286E50A}">
+  <ds:schemaRefs>
+    <ds:schemaRef ds:uri="http://schemas.openxmlformats.org/officeDocument/2006/bibliography"/>
+  </ds:schemaRefs>
+</ds:datastoreItem>
 </file>
</xml_diff>